<commit_message>
Added more coding assessments and their solutions
Updated package structure
</commit_message>
<xml_diff>
--- a/ProblemStatements/Cleartrip/StringChains_cleartrip_hackerrank_test.docx
+++ b/ProblemStatements/Cleartrip/StringChains_cleartrip_hackerrank_test.docx
@@ -2,6 +2,66 @@
 <file path=word/document.xml><?xml version="1.0" encoding="utf-8"?>
 <w:document xmlns:wpc="http://schemas.microsoft.com/office/word/2010/wordprocessingCanvas" xmlns:mc="http://schemas.openxmlformats.org/markup-compatibility/2006" xmlns:o="urn:schemas-microsoft-com:office:office" xmlns:r="http://schemas.openxmlformats.org/officeDocument/2006/relationships" xmlns:m="http://schemas.openxmlformats.org/officeDocument/2006/math" xmlns:v="urn:schemas-microsoft-com:vml" xmlns:wp14="http://schemas.microsoft.com/office/word/2010/wordprocessingDrawing" xmlns:wp="http://schemas.openxmlformats.org/drawingml/2006/wordprocessingDrawing" xmlns:w10="urn:schemas-microsoft-com:office:word" xmlns:w="http://schemas.openxmlformats.org/wordprocessingml/2006/main" xmlns:w14="http://schemas.microsoft.com/office/word/2010/wordml" xmlns:w15="http://schemas.microsoft.com/office/word/2012/wordml" xmlns:wpg="http://schemas.microsoft.com/office/word/2010/wordprocessingGroup" xmlns:wpi="http://schemas.microsoft.com/office/word/2010/wordprocessingInk" xmlns:wne="http://schemas.microsoft.com/office/word/2006/wordml" xmlns:wps="http://schemas.microsoft.com/office/word/2010/wordprocessingShape" mc:Ignorable="w14 w15 wp14">
   <w:body>
+    <w:p>
+      <w:bookmarkStart w:id="0" w:name="_GoBack"/>
+      <w:r>
+        <w:rPr>
+          <w:noProof/>
+          <w:lang w:eastAsia="en-GB"/>
+        </w:rPr>
+        <w:drawing>
+          <wp:inline distT="0" distB="0" distL="0" distR="0">
+            <wp:extent cx="6305502" cy="3810000"/>
+            <wp:effectExtent l="0" t="0" r="635" b="0"/>
+            <wp:docPr id="3" name="Picture 3" descr="C:\Users\609566709\desktop\cleartrip_1.png"/>
+            <wp:cNvGraphicFramePr>
+              <a:graphicFrameLocks xmlns:a="http://schemas.openxmlformats.org/drawingml/2006/main" noChangeAspect="1"/>
+            </wp:cNvGraphicFramePr>
+            <a:graphic xmlns:a="http://schemas.openxmlformats.org/drawingml/2006/main">
+              <a:graphicData uri="http://schemas.openxmlformats.org/drawingml/2006/picture">
+                <pic:pic xmlns:pic="http://schemas.openxmlformats.org/drawingml/2006/picture">
+                  <pic:nvPicPr>
+                    <pic:cNvPr id="0" name="Picture 1" descr="C:\Users\609566709\desktop\cleartrip_1.png"/>
+                    <pic:cNvPicPr>
+                      <a:picLocks noChangeAspect="1" noChangeArrowheads="1"/>
+                    </pic:cNvPicPr>
+                  </pic:nvPicPr>
+                  <pic:blipFill>
+                    <a:blip r:embed="rId4">
+                      <a:extLst>
+                        <a:ext uri="{28A0092B-C50C-407E-A947-70E740481C1C}">
+                          <a14:useLocalDpi xmlns:a14="http://schemas.microsoft.com/office/drawing/2010/main" val="0"/>
+                        </a:ext>
+                      </a:extLst>
+                    </a:blip>
+                    <a:srcRect/>
+                    <a:stretch>
+                      <a:fillRect/>
+                    </a:stretch>
+                  </pic:blipFill>
+                  <pic:spPr bwMode="auto">
+                    <a:xfrm>
+                      <a:off x="0" y="0"/>
+                      <a:ext cx="6321008" cy="3819370"/>
+                    </a:xfrm>
+                    <a:prstGeom prst="rect">
+                      <a:avLst/>
+                    </a:prstGeom>
+                    <a:noFill/>
+                    <a:ln>
+                      <a:noFill/>
+                    </a:ln>
+                  </pic:spPr>
+                </pic:pic>
+              </a:graphicData>
+            </a:graphic>
+          </wp:inline>
+        </w:drawing>
+      </w:r>
+      <w:bookmarkEnd w:id="0"/>
+    </w:p>
+    <w:p/>
+    <w:p/>
     <w:p>
       <w:r>
         <w:rPr>
@@ -9,10 +69,10 @@
           <w:lang w:eastAsia="en-GB"/>
         </w:rPr>
         <w:drawing>
-          <wp:inline distT="0" distB="0" distL="0" distR="0" wp14:anchorId="09A84C32" wp14:editId="0D10D3C6">
-            <wp:extent cx="5731510" cy="3619500"/>
-            <wp:effectExtent l="0" t="0" r="2540" b="0"/>
-            <wp:docPr id="1" name="Picture 1"/>
+          <wp:inline distT="0" distB="0" distL="0" distR="0">
+            <wp:extent cx="6454140" cy="3914775"/>
+            <wp:effectExtent l="0" t="0" r="3810" b="9525"/>
+            <wp:docPr id="4" name="Picture 4" descr="C:\Users\609566709\desktop\cleartrip_2.png"/>
             <wp:cNvGraphicFramePr>
               <a:graphicFrameLocks xmlns:a="http://schemas.openxmlformats.org/drawingml/2006/main" noChangeAspect="1"/>
             </wp:cNvGraphicFramePr>
@@ -20,71 +80,36 @@
               <a:graphicData uri="http://schemas.openxmlformats.org/drawingml/2006/picture">
                 <pic:pic xmlns:pic="http://schemas.openxmlformats.org/drawingml/2006/picture">
                   <pic:nvPicPr>
-                    <pic:cNvPr id="1" name=""/>
-                    <pic:cNvPicPr/>
+                    <pic:cNvPr id="0" name="Picture 2" descr="C:\Users\609566709\desktop\cleartrip_2.png"/>
+                    <pic:cNvPicPr>
+                      <a:picLocks noChangeAspect="1" noChangeArrowheads="1"/>
+                    </pic:cNvPicPr>
                   </pic:nvPicPr>
                   <pic:blipFill>
-                    <a:blip r:embed="rId4"/>
+                    <a:blip r:embed="rId5">
+                      <a:extLst>
+                        <a:ext uri="{28A0092B-C50C-407E-A947-70E740481C1C}">
+                          <a14:useLocalDpi xmlns:a14="http://schemas.microsoft.com/office/drawing/2010/main" val="0"/>
+                        </a:ext>
+                      </a:extLst>
+                    </a:blip>
+                    <a:srcRect/>
                     <a:stretch>
                       <a:fillRect/>
                     </a:stretch>
                   </pic:blipFill>
-                  <pic:spPr>
+                  <pic:spPr bwMode="auto">
                     <a:xfrm>
                       <a:off x="0" y="0"/>
-                      <a:ext cx="5731510" cy="3619500"/>
+                      <a:ext cx="6464923" cy="3921315"/>
                     </a:xfrm>
                     <a:prstGeom prst="rect">
                       <a:avLst/>
                     </a:prstGeom>
-                  </pic:spPr>
-                </pic:pic>
-              </a:graphicData>
-            </a:graphic>
-          </wp:inline>
-        </w:drawing>
-      </w:r>
-    </w:p>
-    <w:p/>
-    <w:p>
-      <w:bookmarkStart w:id="0" w:name="_GoBack"/>
-      <w:bookmarkEnd w:id="0"/>
-    </w:p>
-    <w:p>
-      <w:r>
-        <w:rPr>
-          <w:noProof/>
-          <w:lang w:eastAsia="en-GB"/>
-        </w:rPr>
-        <w:drawing>
-          <wp:inline distT="0" distB="0" distL="0" distR="0" wp14:anchorId="13C1DA28" wp14:editId="0EDAE13D">
-            <wp:extent cx="5731510" cy="4019550"/>
-            <wp:effectExtent l="0" t="0" r="2540" b="0"/>
-            <wp:docPr id="2" name="Picture 2"/>
-            <wp:cNvGraphicFramePr>
-              <a:graphicFrameLocks xmlns:a="http://schemas.openxmlformats.org/drawingml/2006/main" noChangeAspect="1"/>
-            </wp:cNvGraphicFramePr>
-            <a:graphic xmlns:a="http://schemas.openxmlformats.org/drawingml/2006/main">
-              <a:graphicData uri="http://schemas.openxmlformats.org/drawingml/2006/picture">
-                <pic:pic xmlns:pic="http://schemas.openxmlformats.org/drawingml/2006/picture">
-                  <pic:nvPicPr>
-                    <pic:cNvPr id="1" name=""/>
-                    <pic:cNvPicPr/>
-                  </pic:nvPicPr>
-                  <pic:blipFill>
-                    <a:blip r:embed="rId5"/>
-                    <a:stretch>
-                      <a:fillRect/>
-                    </a:stretch>
-                  </pic:blipFill>
-                  <pic:spPr>
-                    <a:xfrm>
-                      <a:off x="0" y="0"/>
-                      <a:ext cx="5731510" cy="4019550"/>
-                    </a:xfrm>
-                    <a:prstGeom prst="rect">
-                      <a:avLst/>
-                    </a:prstGeom>
+                    <a:noFill/>
+                    <a:ln>
+                      <a:noFill/>
+                    </a:ln>
                   </pic:spPr>
                 </pic:pic>
               </a:graphicData>

</xml_diff>